<commit_message>
more finetuning + re-including ADVS
</commit_message>
<xml_diff>
--- a/code/parse_export/README.docx
+++ b/code/parse_export/README.docx
@@ -49,6 +49,40 @@
         </w:rPr>
         <w:t xml:space="preserve"> (TY=BOOK)</w:t>
       </w:r>
+      <w:r>
+        <w:rPr>
+          <w:b/>
+          <w:bCs/>
+          <w:lang w:val="en-US"/>
+        </w:rPr>
+        <w:t>: “</w:t>
+      </w:r>
+      <w:proofErr w:type="spellStart"/>
+      <w:r>
+        <w:rPr>
+          <w:b/>
+          <w:bCs/>
+          <w:lang w:val="en-US"/>
+        </w:rPr>
+        <w:t>Boek</w:t>
+      </w:r>
+      <w:proofErr w:type="spellEnd"/>
+      <w:r>
+        <w:rPr>
+          <w:b/>
+          <w:bCs/>
+          <w:lang w:val="en-US"/>
+        </w:rPr>
+        <w:t>”</w:t>
+      </w:r>
+      <w:r>
+        <w:rPr>
+          <w:b/>
+          <w:bCs/>
+          <w:lang w:val="en-US"/>
+        </w:rPr>
+        <w:t xml:space="preserve"> / “Book”</w:t>
+      </w:r>
     </w:p>
     <w:tbl>
       <w:tblPr>
@@ -1558,7 +1592,7 @@
           <w:bCs/>
           <w:lang w:val="en-US"/>
         </w:rPr>
-        <w:t xml:space="preserve"> </w:t>
+        <w:t xml:space="preserve"> (TY=CHAP)</w:t>
       </w:r>
       <w:r>
         <w:rPr>
@@ -1566,7 +1600,7 @@
           <w:bCs/>
           <w:lang w:val="en-US"/>
         </w:rPr>
-        <w:t>(TY=</w:t>
+        <w:t xml:space="preserve">: </w:t>
       </w:r>
       <w:r>
         <w:rPr>
@@ -1574,15 +1608,25 @@
           <w:bCs/>
           <w:lang w:val="en-US"/>
         </w:rPr>
-        <w:t>CHAP</w:t>
+        <w:t>“</w:t>
       </w:r>
+      <w:proofErr w:type="spellStart"/>
       <w:r>
         <w:rPr>
           <w:b/>
           <w:bCs/>
           <w:lang w:val="en-US"/>
         </w:rPr>
-        <w:t>)</w:t>
+        <w:t>Hoofdstuk</w:t>
+      </w:r>
+      <w:proofErr w:type="spellEnd"/>
+      <w:r>
+        <w:rPr>
+          <w:b/>
+          <w:bCs/>
+          <w:lang w:val="en-US"/>
+        </w:rPr>
+        <w:t>” / “Chapter”</w:t>
       </w:r>
     </w:p>
     <w:tbl>
@@ -3038,7 +3082,7 @@
           <w:bCs/>
           <w:lang w:val="en-US"/>
         </w:rPr>
-        <w:t>-items</w:t>
+        <w:t xml:space="preserve"> articles</w:t>
       </w:r>
       <w:r>
         <w:rPr>
@@ -3070,7 +3114,7 @@
           <w:bCs/>
           <w:lang w:val="en-US"/>
         </w:rPr>
-        <w:t xml:space="preserve"> </w:t>
+        <w:t xml:space="preserve"> (TY=JOUR)</w:t>
       </w:r>
       <w:r>
         <w:rPr>
@@ -3078,7 +3122,25 @@
           <w:bCs/>
           <w:lang w:val="en-US"/>
         </w:rPr>
-        <w:t>(TY=</w:t>
+        <w:t>: “</w:t>
+      </w:r>
+      <w:proofErr w:type="spellStart"/>
+      <w:r>
+        <w:rPr>
+          <w:b/>
+          <w:bCs/>
+          <w:lang w:val="en-US"/>
+        </w:rPr>
+        <w:t>Tijdschriftartikel</w:t>
+      </w:r>
+      <w:proofErr w:type="spellEnd"/>
+      <w:r>
+        <w:rPr>
+          <w:b/>
+          <w:bCs/>
+          <w:lang w:val="en-US"/>
+        </w:rPr>
+        <w:t>”</w:t>
       </w:r>
       <w:r>
         <w:rPr>
@@ -3086,15 +3148,7 @@
           <w:bCs/>
           <w:lang w:val="en-US"/>
         </w:rPr>
-        <w:t>JOUR</w:t>
-      </w:r>
-      <w:r>
-        <w:rPr>
-          <w:b/>
-          <w:bCs/>
-          <w:lang w:val="en-US"/>
-        </w:rPr>
-        <w:t>)</w:t>
+        <w:t xml:space="preserve"> / “Journal article”</w:t>
       </w:r>
     </w:p>
     <w:tbl>
@@ -4565,9 +4619,22 @@
         <w:rPr>
           <w:b/>
           <w:bCs/>
-          <w:highlight w:val="red"/>
         </w:rPr>
         <w:t>(TY=JFULL)</w:t>
+      </w:r>
+      <w:r>
+        <w:rPr>
+          <w:b/>
+          <w:bCs/>
+        </w:rPr>
+        <w:t>: “Speciaal tijdschriftnummer”</w:t>
+      </w:r>
+      <w:r>
+        <w:rPr>
+          <w:b/>
+          <w:bCs/>
+        </w:rPr>
+        <w:t xml:space="preserve"> / “Special issue”</w:t>
       </w:r>
     </w:p>
     <w:tbl>
@@ -5996,6 +6063,1217 @@
         <w:tc>
           <w:tcPr>
             <w:tcW w:w="2201" w:type="dxa"/>
+          </w:tcPr>
+          <w:p>
+            <w:pPr>
+              <w:rPr>
+                <w:lang w:val="en-US"/>
+              </w:rPr>
+            </w:pPr>
+            <w:r>
+              <w:rPr>
+                <w:lang w:val="en-US"/>
+              </w:rPr>
+              <w:t>Extra information</w:t>
+            </w:r>
+          </w:p>
+        </w:tc>
+      </w:tr>
+    </w:tbl>
+    <w:p>
+      <w:pPr>
+        <w:rPr>
+          <w:b/>
+          <w:bCs/>
+          <w:lang w:val="en-US"/>
+        </w:rPr>
+      </w:pPr>
+    </w:p>
+    <w:p>
+      <w:pPr>
+        <w:rPr>
+          <w:lang w:val="en-US"/>
+        </w:rPr>
+      </w:pPr>
+      <w:r>
+        <w:rPr>
+          <w:b/>
+          <w:bCs/>
+          <w:lang w:val="en-US"/>
+        </w:rPr>
+        <w:t>ADVS-items (TY=ADVS)</w:t>
+      </w:r>
+      <w:r>
+        <w:rPr>
+          <w:b/>
+          <w:bCs/>
+          <w:lang w:val="en-US"/>
+        </w:rPr>
+        <w:t>: “</w:t>
+      </w:r>
+      <w:proofErr w:type="spellStart"/>
+      <w:r>
+        <w:rPr>
+          <w:b/>
+          <w:bCs/>
+          <w:lang w:val="en-US"/>
+        </w:rPr>
+        <w:t>Audiovisueel</w:t>
+      </w:r>
+      <w:proofErr w:type="spellEnd"/>
+      <w:r>
+        <w:rPr>
+          <w:b/>
+          <w:bCs/>
+          <w:lang w:val="en-US"/>
+        </w:rPr>
+        <w:t xml:space="preserve"> </w:t>
+      </w:r>
+      <w:proofErr w:type="spellStart"/>
+      <w:r>
+        <w:rPr>
+          <w:b/>
+          <w:bCs/>
+          <w:lang w:val="en-US"/>
+        </w:rPr>
+        <w:t>materiaal</w:t>
+      </w:r>
+      <w:proofErr w:type="spellEnd"/>
+      <w:r>
+        <w:rPr>
+          <w:b/>
+          <w:bCs/>
+          <w:lang w:val="en-US"/>
+        </w:rPr>
+        <w:t>”</w:t>
+      </w:r>
+      <w:r>
+        <w:rPr>
+          <w:b/>
+          <w:bCs/>
+          <w:lang w:val="en-US"/>
+        </w:rPr>
+        <w:t xml:space="preserve"> / “Audiovisual material”</w:t>
+      </w:r>
+    </w:p>
+    <w:tbl>
+      <w:tblPr>
+        <w:tblStyle w:val="TableGrid"/>
+        <w:tblW w:w="0" w:type="auto"/>
+        <w:tblLook w:val="04A0" w:firstRow="1" w:lastRow="0" w:firstColumn="1" w:lastColumn="0" w:noHBand="0" w:noVBand="1"/>
+      </w:tblPr>
+      <w:tblGrid>
+        <w:gridCol w:w="2189"/>
+        <w:gridCol w:w="2445"/>
+        <w:gridCol w:w="2227"/>
+        <w:gridCol w:w="1847"/>
+      </w:tblGrid>
+      <w:tr>
+        <w:tc>
+          <w:tcPr>
+            <w:tcW w:w="2189" w:type="dxa"/>
+            <w:shd w:val="clear" w:color="auto" w:fill="A8D08D" w:themeFill="accent6" w:themeFillTint="99"/>
+          </w:tcPr>
+          <w:p>
+            <w:pPr>
+              <w:rPr>
+                <w:b/>
+                <w:bCs/>
+                <w:lang w:val="en-US"/>
+              </w:rPr>
+            </w:pPr>
+            <w:r>
+              <w:rPr>
+                <w:b/>
+                <w:bCs/>
+                <w:lang w:val="en-US"/>
+              </w:rPr>
+              <w:t>Field Code</w:t>
+            </w:r>
+          </w:p>
+        </w:tc>
+        <w:tc>
+          <w:tcPr>
+            <w:tcW w:w="2445" w:type="dxa"/>
+            <w:shd w:val="clear" w:color="auto" w:fill="A8D08D" w:themeFill="accent6" w:themeFillTint="99"/>
+          </w:tcPr>
+          <w:p>
+            <w:pPr>
+              <w:rPr>
+                <w:b/>
+                <w:bCs/>
+                <w:lang w:val="en-US"/>
+              </w:rPr>
+            </w:pPr>
+            <w:r>
+              <w:rPr>
+                <w:b/>
+                <w:bCs/>
+                <w:lang w:val="en-US"/>
+              </w:rPr>
+              <w:t>Field Description</w:t>
+            </w:r>
+          </w:p>
+        </w:tc>
+        <w:tc>
+          <w:tcPr>
+            <w:tcW w:w="2227" w:type="dxa"/>
+            <w:shd w:val="clear" w:color="auto" w:fill="A8D08D" w:themeFill="accent6" w:themeFillTint="99"/>
+          </w:tcPr>
+          <w:p>
+            <w:pPr>
+              <w:rPr>
+                <w:b/>
+                <w:bCs/>
+                <w:lang w:val="en-US"/>
+              </w:rPr>
+            </w:pPr>
+            <w:r>
+              <w:rPr>
+                <w:b/>
+                <w:bCs/>
+                <w:lang w:val="en-US"/>
+              </w:rPr>
+              <w:t>NL label</w:t>
+            </w:r>
+          </w:p>
+        </w:tc>
+        <w:tc>
+          <w:tcPr>
+            <w:tcW w:w="1847" w:type="dxa"/>
+            <w:shd w:val="clear" w:color="auto" w:fill="A8D08D" w:themeFill="accent6" w:themeFillTint="99"/>
+          </w:tcPr>
+          <w:p>
+            <w:pPr>
+              <w:rPr>
+                <w:b/>
+                <w:bCs/>
+                <w:lang w:val="en-US"/>
+              </w:rPr>
+            </w:pPr>
+            <w:r>
+              <w:rPr>
+                <w:b/>
+                <w:bCs/>
+                <w:lang w:val="en-US"/>
+              </w:rPr>
+              <w:t>EN label</w:t>
+            </w:r>
+          </w:p>
+        </w:tc>
+      </w:tr>
+      <w:tr>
+        <w:tc>
+          <w:tcPr>
+            <w:tcW w:w="2189" w:type="dxa"/>
+          </w:tcPr>
+          <w:p>
+            <w:pPr>
+              <w:rPr>
+                <w:lang w:val="en-US"/>
+              </w:rPr>
+            </w:pPr>
+            <w:r>
+              <w:rPr>
+                <w:lang w:val="en-US"/>
+              </w:rPr>
+              <w:t>TY</w:t>
+            </w:r>
+          </w:p>
+        </w:tc>
+        <w:tc>
+          <w:tcPr>
+            <w:tcW w:w="2445" w:type="dxa"/>
+          </w:tcPr>
+          <w:p>
+            <w:r>
+              <w:t>De vorm waarin het item verscheen/The format in which the item was published</w:t>
+            </w:r>
+          </w:p>
+        </w:tc>
+        <w:tc>
+          <w:tcPr>
+            <w:tcW w:w="2227" w:type="dxa"/>
+          </w:tcPr>
+          <w:p>
+            <w:pPr>
+              <w:rPr>
+                <w:lang w:val="en-US"/>
+              </w:rPr>
+            </w:pPr>
+            <w:r>
+              <w:rPr>
+                <w:lang w:val="en-US"/>
+              </w:rPr>
+              <w:t>Item-type</w:t>
+            </w:r>
+          </w:p>
+        </w:tc>
+        <w:tc>
+          <w:tcPr>
+            <w:tcW w:w="1847" w:type="dxa"/>
+          </w:tcPr>
+          <w:p>
+            <w:pPr>
+              <w:rPr>
+                <w:lang w:val="en-US"/>
+              </w:rPr>
+            </w:pPr>
+            <w:r>
+              <w:rPr>
+                <w:lang w:val="en-US"/>
+              </w:rPr>
+              <w:t>Item type</w:t>
+            </w:r>
+          </w:p>
+        </w:tc>
+      </w:tr>
+      <w:tr>
+        <w:tc>
+          <w:tcPr>
+            <w:tcW w:w="2189" w:type="dxa"/>
+          </w:tcPr>
+          <w:p>
+            <w:pPr>
+              <w:rPr>
+                <w:lang w:val="en-US"/>
+              </w:rPr>
+            </w:pPr>
+            <w:r>
+              <w:rPr>
+                <w:lang w:val="en-US"/>
+              </w:rPr>
+              <w:t>TI</w:t>
+            </w:r>
+          </w:p>
+        </w:tc>
+        <w:tc>
+          <w:tcPr>
+            <w:tcW w:w="2445" w:type="dxa"/>
+          </w:tcPr>
+          <w:p>
+            <w:r>
+              <w:rPr>
+                <w:lang w:val="en-US"/>
+              </w:rPr>
+              <w:t>Titel van het item / Title of the item</w:t>
+            </w:r>
+          </w:p>
+        </w:tc>
+        <w:tc>
+          <w:tcPr>
+            <w:tcW w:w="2227" w:type="dxa"/>
+          </w:tcPr>
+          <w:p>
+            <w:pPr>
+              <w:rPr>
+                <w:lang w:val="en-US"/>
+              </w:rPr>
+            </w:pPr>
+            <w:r>
+              <w:rPr>
+                <w:lang w:val="en-US"/>
+              </w:rPr>
+              <w:t>Titel</w:t>
+            </w:r>
+          </w:p>
+        </w:tc>
+        <w:tc>
+          <w:tcPr>
+            <w:tcW w:w="1847" w:type="dxa"/>
+          </w:tcPr>
+          <w:p>
+            <w:pPr>
+              <w:rPr>
+                <w:lang w:val="en-US"/>
+              </w:rPr>
+            </w:pPr>
+            <w:r>
+              <w:rPr>
+                <w:lang w:val="en-US"/>
+              </w:rPr>
+              <w:t>Title</w:t>
+            </w:r>
+          </w:p>
+        </w:tc>
+      </w:tr>
+      <w:tr>
+        <w:tc>
+          <w:tcPr>
+            <w:tcW w:w="2189" w:type="dxa"/>
+          </w:tcPr>
+          <w:p>
+            <w:pPr>
+              <w:rPr>
+                <w:lang w:val="en-US"/>
+              </w:rPr>
+            </w:pPr>
+            <w:r>
+              <w:rPr>
+                <w:lang w:val="en-US"/>
+              </w:rPr>
+              <w:t>AU</w:t>
+            </w:r>
+            <w:r>
+              <w:rPr>
+                <w:lang w:val="en-US"/>
+              </w:rPr>
+              <w:t xml:space="preserve"> [list]</w:t>
+            </w:r>
+          </w:p>
+        </w:tc>
+        <w:tc>
+          <w:tcPr>
+            <w:tcW w:w="2445" w:type="dxa"/>
+          </w:tcPr>
+          <w:p>
+            <w:r>
+              <w:t>Maker</w:t>
+            </w:r>
+            <w:r>
+              <w:t xml:space="preserve">(s) van het werk / </w:t>
+            </w:r>
+            <w:r>
+              <w:t>maker</w:t>
+            </w:r>
+            <w:r>
+              <w:t>(s) of the work</w:t>
+            </w:r>
+          </w:p>
+        </w:tc>
+        <w:tc>
+          <w:tcPr>
+            <w:tcW w:w="2227" w:type="dxa"/>
+          </w:tcPr>
+          <w:p>
+            <w:r>
+              <w:t>Maker</w:t>
+            </w:r>
+            <w:r>
+              <w:t>(s)</w:t>
+            </w:r>
+          </w:p>
+        </w:tc>
+        <w:tc>
+          <w:tcPr>
+            <w:tcW w:w="1847" w:type="dxa"/>
+          </w:tcPr>
+          <w:p>
+            <w:r>
+              <w:t>Maker</w:t>
+            </w:r>
+            <w:r>
+              <w:t>(s)</w:t>
+            </w:r>
+          </w:p>
+        </w:tc>
+      </w:tr>
+      <w:tr>
+        <w:tc>
+          <w:tcPr>
+            <w:tcW w:w="2189" w:type="dxa"/>
+          </w:tcPr>
+          <w:p>
+            <w:pPr>
+              <w:rPr>
+                <w:lang w:val="en-US"/>
+              </w:rPr>
+            </w:pPr>
+            <w:r>
+              <w:rPr>
+                <w:lang w:val="en-US"/>
+              </w:rPr>
+              <w:t>PY</w:t>
+            </w:r>
+          </w:p>
+        </w:tc>
+        <w:tc>
+          <w:tcPr>
+            <w:tcW w:w="2445" w:type="dxa"/>
+          </w:tcPr>
+          <w:p>
+            <w:r>
+              <w:t>Datum waarop het werk gepubliceerd/uitgegeven werd / Date on which the work was published (online/paper)</w:t>
+            </w:r>
+          </w:p>
+        </w:tc>
+        <w:tc>
+          <w:tcPr>
+            <w:tcW w:w="2227" w:type="dxa"/>
+          </w:tcPr>
+          <w:p>
+            <w:r>
+              <w:t>Publicatiedatum</w:t>
+            </w:r>
+          </w:p>
+        </w:tc>
+        <w:tc>
+          <w:tcPr>
+            <w:tcW w:w="1847" w:type="dxa"/>
+          </w:tcPr>
+          <w:p>
+            <w:r>
+              <w:t>Publication date</w:t>
+            </w:r>
+          </w:p>
+        </w:tc>
+      </w:tr>
+      <w:tr>
+        <w:tc>
+          <w:tcPr>
+            <w:tcW w:w="2189" w:type="dxa"/>
+          </w:tcPr>
+          <w:p>
+            <w:r>
+              <w:t>CY</w:t>
+            </w:r>
+          </w:p>
+        </w:tc>
+        <w:tc>
+          <w:tcPr>
+            <w:tcW w:w="2445" w:type="dxa"/>
+          </w:tcPr>
+          <w:p>
+            <w:r>
+              <w:t>De stad waarin het boek gedrukt werd / Place of publishing</w:t>
+            </w:r>
+          </w:p>
+        </w:tc>
+        <w:tc>
+          <w:tcPr>
+            <w:tcW w:w="2227" w:type="dxa"/>
+          </w:tcPr>
+          <w:p>
+            <w:r>
+              <w:t>Plaats van uitgave</w:t>
+            </w:r>
+          </w:p>
+        </w:tc>
+        <w:tc>
+          <w:tcPr>
+            <w:tcW w:w="1847" w:type="dxa"/>
+          </w:tcPr>
+          <w:p>
+            <w:r>
+              <w:t>Place of publishing</w:t>
+            </w:r>
+          </w:p>
+        </w:tc>
+      </w:tr>
+      <w:tr>
+        <w:tc>
+          <w:tcPr>
+            <w:tcW w:w="2189" w:type="dxa"/>
+          </w:tcPr>
+          <w:p>
+            <w:r>
+              <w:lastRenderedPageBreak/>
+              <w:t>PB</w:t>
+            </w:r>
+          </w:p>
+        </w:tc>
+        <w:tc>
+          <w:tcPr>
+            <w:tcW w:w="2445" w:type="dxa"/>
+          </w:tcPr>
+          <w:p>
+            <w:r>
+              <w:t xml:space="preserve">De uitgeverij waarbij het </w:t>
+            </w:r>
+            <w:r>
+              <w:t>werk werd uitgegeven</w:t>
+            </w:r>
+            <w:r>
+              <w:t xml:space="preserve"> / Publisher of the</w:t>
+            </w:r>
+            <w:r>
+              <w:t xml:space="preserve"> work</w:t>
+            </w:r>
+          </w:p>
+        </w:tc>
+        <w:tc>
+          <w:tcPr>
+            <w:tcW w:w="2227" w:type="dxa"/>
+          </w:tcPr>
+          <w:p>
+            <w:r>
+              <w:t>Uitgeverij</w:t>
+            </w:r>
+          </w:p>
+        </w:tc>
+        <w:tc>
+          <w:tcPr>
+            <w:tcW w:w="1847" w:type="dxa"/>
+          </w:tcPr>
+          <w:p>
+            <w:r>
+              <w:t>Publisher</w:t>
+            </w:r>
+          </w:p>
+        </w:tc>
+      </w:tr>
+      <w:tr>
+        <w:tc>
+          <w:tcPr>
+            <w:tcW w:w="2189" w:type="dxa"/>
+          </w:tcPr>
+          <w:p>
+            <w:r>
+              <w:t>UR</w:t>
+            </w:r>
+          </w:p>
+        </w:tc>
+        <w:tc>
+          <w:tcPr>
+            <w:tcW w:w="2445" w:type="dxa"/>
+          </w:tcPr>
+          <w:p>
+            <w:pPr>
+              <w:rPr>
+                <w:lang w:val="en-US"/>
+              </w:rPr>
+            </w:pPr>
+            <w:r>
+              <w:rPr>
+                <w:lang w:val="en-US"/>
+              </w:rPr>
+              <w:t xml:space="preserve">URL </w:t>
+            </w:r>
+            <w:proofErr w:type="spellStart"/>
+            <w:r>
+              <w:rPr>
+                <w:lang w:val="en-US"/>
+              </w:rPr>
+              <w:t>naar</w:t>
+            </w:r>
+            <w:proofErr w:type="spellEnd"/>
+            <w:r>
+              <w:rPr>
+                <w:lang w:val="en-US"/>
+              </w:rPr>
+              <w:t xml:space="preserve"> </w:t>
+            </w:r>
+            <w:proofErr w:type="spellStart"/>
+            <w:r>
+              <w:rPr>
+                <w:lang w:val="en-US"/>
+              </w:rPr>
+              <w:t>een</w:t>
+            </w:r>
+            <w:proofErr w:type="spellEnd"/>
+            <w:r>
+              <w:rPr>
+                <w:lang w:val="en-US"/>
+              </w:rPr>
+              <w:t xml:space="preserve"> website </w:t>
+            </w:r>
+            <w:proofErr w:type="spellStart"/>
+            <w:r>
+              <w:rPr>
+                <w:lang w:val="en-US"/>
+              </w:rPr>
+              <w:t>gerelateerd</w:t>
+            </w:r>
+            <w:proofErr w:type="spellEnd"/>
+            <w:r>
+              <w:rPr>
+                <w:lang w:val="en-US"/>
+              </w:rPr>
+              <w:t xml:space="preserve"> </w:t>
+            </w:r>
+            <w:proofErr w:type="spellStart"/>
+            <w:r>
+              <w:rPr>
+                <w:lang w:val="en-US"/>
+              </w:rPr>
+              <w:t>aan</w:t>
+            </w:r>
+            <w:proofErr w:type="spellEnd"/>
+            <w:r>
+              <w:rPr>
+                <w:lang w:val="en-US"/>
+              </w:rPr>
+              <w:t xml:space="preserve"> het </w:t>
+            </w:r>
+            <w:proofErr w:type="spellStart"/>
+            <w:r>
+              <w:rPr>
+                <w:lang w:val="en-US"/>
+              </w:rPr>
+              <w:t>werk</w:t>
+            </w:r>
+            <w:proofErr w:type="spellEnd"/>
+            <w:r>
+              <w:rPr>
+                <w:lang w:val="en-US"/>
+              </w:rPr>
+              <w:t xml:space="preserve"> / URL to a </w:t>
+            </w:r>
+            <w:proofErr w:type="spellStart"/>
+            <w:r>
+              <w:rPr>
+                <w:lang w:val="en-US"/>
+              </w:rPr>
+              <w:t>websited</w:t>
+            </w:r>
+            <w:proofErr w:type="spellEnd"/>
+            <w:r>
+              <w:rPr>
+                <w:lang w:val="en-US"/>
+              </w:rPr>
+              <w:t xml:space="preserve"> related to</w:t>
+            </w:r>
+            <w:r>
+              <w:rPr>
+                <w:lang w:val="en-US"/>
+              </w:rPr>
+              <w:t xml:space="preserve"> </w:t>
+            </w:r>
+            <w:r>
+              <w:rPr>
+                <w:lang w:val="en-US"/>
+              </w:rPr>
+              <w:t>the book or a pdf representing that work</w:t>
+            </w:r>
+          </w:p>
+        </w:tc>
+        <w:tc>
+          <w:tcPr>
+            <w:tcW w:w="2227" w:type="dxa"/>
+          </w:tcPr>
+          <w:p>
+            <w:r>
+              <w:t>URL (link naar open acces)</w:t>
+            </w:r>
+          </w:p>
+        </w:tc>
+        <w:tc>
+          <w:tcPr>
+            <w:tcW w:w="1847" w:type="dxa"/>
+          </w:tcPr>
+          <w:p>
+            <w:pPr>
+              <w:rPr>
+                <w:lang w:val="en-US"/>
+              </w:rPr>
+            </w:pPr>
+            <w:r>
+              <w:rPr>
+                <w:lang w:val="en-US"/>
+              </w:rPr>
+              <w:t>URL (link to open access)</w:t>
+            </w:r>
+          </w:p>
+        </w:tc>
+      </w:tr>
+      <w:tr>
+        <w:tc>
+          <w:tcPr>
+            <w:tcW w:w="2189" w:type="dxa"/>
+          </w:tcPr>
+          <w:p>
+            <w:r>
+              <w:rPr>
+                <w:lang w:val="en-US"/>
+              </w:rPr>
+              <w:t>AB</w:t>
+            </w:r>
+          </w:p>
+        </w:tc>
+        <w:tc>
+          <w:tcPr>
+            <w:tcW w:w="2445" w:type="dxa"/>
+          </w:tcPr>
+          <w:p>
+            <w:r>
+              <w:t>Bibliografische informatie vergaard voor de gebruiker / Bibliographic information for user</w:t>
+            </w:r>
+          </w:p>
+        </w:tc>
+        <w:tc>
+          <w:tcPr>
+            <w:tcW w:w="2227" w:type="dxa"/>
+          </w:tcPr>
+          <w:p>
+            <w:r>
+              <w:t>Overige informatie</w:t>
+            </w:r>
+          </w:p>
+        </w:tc>
+        <w:tc>
+          <w:tcPr>
+            <w:tcW w:w="1847" w:type="dxa"/>
+          </w:tcPr>
+          <w:p>
+            <w:pPr>
+              <w:rPr>
+                <w:lang w:val="en-US"/>
+              </w:rPr>
+            </w:pPr>
+            <w:r>
+              <w:t>Additional information</w:t>
+            </w:r>
+          </w:p>
+        </w:tc>
+      </w:tr>
+      <w:tr>
+        <w:tc>
+          <w:tcPr>
+            <w:tcW w:w="2189" w:type="dxa"/>
+          </w:tcPr>
+          <w:p>
+            <w:pPr>
+              <w:rPr>
+                <w:lang w:val="en-US"/>
+              </w:rPr>
+            </w:pPr>
+            <w:r>
+              <w:rPr>
+                <w:lang w:val="en-US"/>
+              </w:rPr>
+              <w:t>CN</w:t>
+            </w:r>
+          </w:p>
+        </w:tc>
+        <w:tc>
+          <w:tcPr>
+            <w:tcW w:w="2445" w:type="dxa"/>
+          </w:tcPr>
+          <w:p>
+            <w:r>
+              <w:t xml:space="preserve">Recensies </w:t>
+            </w:r>
+            <w:r>
+              <w:t xml:space="preserve">over </w:t>
+            </w:r>
+            <w:r>
+              <w:t xml:space="preserve">of reacties op dit </w:t>
+            </w:r>
+            <w:r>
+              <w:t>werk</w:t>
+            </w:r>
+            <w:r>
+              <w:t xml:space="preserve"> (worden in volledig notatie opgenomen) / Reviews and reacti</w:t>
+            </w:r>
+            <w:r>
+              <w:t>ons</w:t>
+            </w:r>
+          </w:p>
+        </w:tc>
+        <w:tc>
+          <w:tcPr>
+            <w:tcW w:w="2227" w:type="dxa"/>
+          </w:tcPr>
+          <w:p>
+            <w:r>
+              <w:t>Recensies/reacties</w:t>
+            </w:r>
+          </w:p>
+        </w:tc>
+        <w:tc>
+          <w:tcPr>
+            <w:tcW w:w="1847" w:type="dxa"/>
+          </w:tcPr>
+          <w:p>
+            <w:r>
+              <w:t>Reviews/reactions</w:t>
+            </w:r>
+          </w:p>
+        </w:tc>
+      </w:tr>
+      <w:tr>
+        <w:tc>
+          <w:tcPr>
+            <w:tcW w:w="2189" w:type="dxa"/>
+          </w:tcPr>
+          <w:p>
+            <w:r>
+              <w:t>KW</w:t>
+            </w:r>
+            <w:r>
+              <w:rPr>
+                <w:lang w:val="en-US"/>
+              </w:rPr>
+              <w:t xml:space="preserve"> [list]</w:t>
+            </w:r>
+          </w:p>
+        </w:tc>
+        <w:tc>
+          <w:tcPr>
+            <w:tcW w:w="2445" w:type="dxa"/>
+          </w:tcPr>
+          <w:p>
+            <w:pPr>
+              <w:rPr>
+                <w:lang w:val="en-US"/>
+              </w:rPr>
+            </w:pPr>
+            <w:proofErr w:type="spellStart"/>
+            <w:r>
+              <w:rPr>
+                <w:lang w:val="en-US"/>
+              </w:rPr>
+              <w:t>Trefwoorden</w:t>
+            </w:r>
+            <w:proofErr w:type="spellEnd"/>
+            <w:r>
+              <w:rPr>
+                <w:lang w:val="en-US"/>
+              </w:rPr>
+              <w:t xml:space="preserve"> die </w:t>
+            </w:r>
+            <w:proofErr w:type="spellStart"/>
+            <w:r>
+              <w:rPr>
+                <w:lang w:val="en-US"/>
+              </w:rPr>
+              <w:t>passen</w:t>
+            </w:r>
+            <w:proofErr w:type="spellEnd"/>
+            <w:r>
+              <w:rPr>
+                <w:lang w:val="en-US"/>
+              </w:rPr>
+              <w:t xml:space="preserve"> </w:t>
+            </w:r>
+            <w:proofErr w:type="spellStart"/>
+            <w:r>
+              <w:rPr>
+                <w:lang w:val="en-US"/>
+              </w:rPr>
+              <w:t>bij</w:t>
+            </w:r>
+            <w:proofErr w:type="spellEnd"/>
+            <w:r>
+              <w:rPr>
+                <w:lang w:val="en-US"/>
+              </w:rPr>
+              <w:t xml:space="preserve"> </w:t>
+            </w:r>
+            <w:proofErr w:type="spellStart"/>
+            <w:r>
+              <w:rPr>
+                <w:lang w:val="en-US"/>
+              </w:rPr>
+              <w:t>dit</w:t>
+            </w:r>
+            <w:proofErr w:type="spellEnd"/>
+            <w:r>
+              <w:rPr>
+                <w:lang w:val="en-US"/>
+              </w:rPr>
+              <w:t xml:space="preserve"> </w:t>
+            </w:r>
+            <w:proofErr w:type="spellStart"/>
+            <w:r>
+              <w:rPr>
+                <w:lang w:val="en-US"/>
+              </w:rPr>
+              <w:t>werk</w:t>
+            </w:r>
+            <w:proofErr w:type="spellEnd"/>
+            <w:r>
+              <w:rPr>
+                <w:lang w:val="en-US"/>
+              </w:rPr>
+              <w:t xml:space="preserve"> / Keywords that are fitting for this </w:t>
+            </w:r>
+            <w:r>
+              <w:rPr>
+                <w:lang w:val="en-US"/>
+              </w:rPr>
+              <w:t>work</w:t>
+            </w:r>
+          </w:p>
+        </w:tc>
+        <w:tc>
+          <w:tcPr>
+            <w:tcW w:w="2227" w:type="dxa"/>
+          </w:tcPr>
+          <w:p>
+            <w:r>
+              <w:t>Trefwoord(en)</w:t>
+            </w:r>
+          </w:p>
+        </w:tc>
+        <w:tc>
+          <w:tcPr>
+            <w:tcW w:w="1847" w:type="dxa"/>
+          </w:tcPr>
+          <w:p>
+            <w:r>
+              <w:t>Keyword(s)</w:t>
+            </w:r>
+          </w:p>
+        </w:tc>
+      </w:tr>
+      <w:tr>
+        <w:tc>
+          <w:tcPr>
+            <w:tcW w:w="2189" w:type="dxa"/>
+          </w:tcPr>
+          <w:p>
+            <w:pPr>
+              <w:rPr>
+                <w:lang w:val="en-US"/>
+              </w:rPr>
+            </w:pPr>
+            <w:r>
+              <w:rPr>
+                <w:lang w:val="en-US"/>
+              </w:rPr>
+              <w:t>ID (not shown on website)</w:t>
+            </w:r>
+          </w:p>
+        </w:tc>
+        <w:tc>
+          <w:tcPr>
+            <w:tcW w:w="2445" w:type="dxa"/>
+          </w:tcPr>
+          <w:p>
+            <w:r>
+              <w:t>Unieke code van het item / Unique document ID</w:t>
+            </w:r>
+          </w:p>
+        </w:tc>
+        <w:tc>
+          <w:tcPr>
+            <w:tcW w:w="2227" w:type="dxa"/>
+          </w:tcPr>
+          <w:p>
+            <w:r>
+              <w:t>Document ID</w:t>
+            </w:r>
+          </w:p>
+        </w:tc>
+        <w:tc>
+          <w:tcPr>
+            <w:tcW w:w="1847" w:type="dxa"/>
+          </w:tcPr>
+          <w:p>
+            <w:r>
+              <w:t>Document ID</w:t>
+            </w:r>
+          </w:p>
+        </w:tc>
+      </w:tr>
+      <w:tr>
+        <w:tc>
+          <w:tcPr>
+            <w:tcW w:w="2189" w:type="dxa"/>
+          </w:tcPr>
+          <w:p>
+            <w:pPr>
+              <w:rPr>
+                <w:lang w:val="en-US"/>
+              </w:rPr>
+            </w:pPr>
+            <w:r>
+              <w:rPr>
+                <w:lang w:val="en-US"/>
+              </w:rPr>
+              <w:t>Y2 (not shown on website)</w:t>
+            </w:r>
+          </w:p>
+        </w:tc>
+        <w:tc>
+          <w:tcPr>
+            <w:tcW w:w="2445" w:type="dxa"/>
+          </w:tcPr>
+          <w:p>
+            <w:r>
+              <w:t>Datum waarop het item werd aangemaakt / Date on which the item was created</w:t>
+            </w:r>
+          </w:p>
+        </w:tc>
+        <w:tc>
+          <w:tcPr>
+            <w:tcW w:w="2227" w:type="dxa"/>
+          </w:tcPr>
+          <w:p>
+            <w:r>
+              <w:t>Aanmaakdatum</w:t>
+            </w:r>
+          </w:p>
+        </w:tc>
+        <w:tc>
+          <w:tcPr>
+            <w:tcW w:w="1847" w:type="dxa"/>
+          </w:tcPr>
+          <w:p>
+            <w:r>
+              <w:t>Date of creation</w:t>
+            </w:r>
+          </w:p>
+        </w:tc>
+      </w:tr>
+      <w:tr>
+        <w:trPr>
+          <w:trHeight w:val="2554"/>
+        </w:trPr>
+        <w:tc>
+          <w:tcPr>
+            <w:tcW w:w="2189" w:type="dxa"/>
+          </w:tcPr>
+          <w:p>
+            <w:pPr>
+              <w:rPr>
+                <w:lang w:val="en-US"/>
+              </w:rPr>
+            </w:pPr>
+            <w:r>
+              <w:rPr>
+                <w:lang w:val="en-US"/>
+              </w:rPr>
+              <w:t>EX (not shown on website)</w:t>
+            </w:r>
+          </w:p>
+        </w:tc>
+        <w:tc>
+          <w:tcPr>
+            <w:tcW w:w="2445" w:type="dxa"/>
+          </w:tcPr>
+          <w:p>
+            <w:pPr>
+              <w:rPr>
+                <w:lang w:val="en-US"/>
+              </w:rPr>
+            </w:pPr>
+            <w:r>
+              <w:rPr>
+                <w:lang w:val="en-US"/>
+              </w:rPr>
+              <w:t xml:space="preserve">Extra </w:t>
+            </w:r>
+            <w:proofErr w:type="spellStart"/>
+            <w:r>
+              <w:rPr>
+                <w:lang w:val="en-US"/>
+              </w:rPr>
+              <w:t>informatie</w:t>
+            </w:r>
+            <w:proofErr w:type="spellEnd"/>
+            <w:r>
+              <w:rPr>
+                <w:lang w:val="en-US"/>
+              </w:rPr>
+              <w:t xml:space="preserve"> over de </w:t>
+            </w:r>
+            <w:proofErr w:type="spellStart"/>
+            <w:r>
+              <w:rPr>
+                <w:lang w:val="en-US"/>
+              </w:rPr>
+              <w:t>originele</w:t>
+            </w:r>
+            <w:proofErr w:type="spellEnd"/>
+            <w:r>
+              <w:rPr>
+                <w:lang w:val="en-US"/>
+              </w:rPr>
+              <w:t xml:space="preserve"> </w:t>
+            </w:r>
+            <w:proofErr w:type="spellStart"/>
+            <w:r>
+              <w:rPr>
+                <w:lang w:val="en-US"/>
+              </w:rPr>
+              <w:t>notatie</w:t>
+            </w:r>
+            <w:proofErr w:type="spellEnd"/>
+            <w:r>
+              <w:rPr>
+                <w:lang w:val="en-US"/>
+              </w:rPr>
+              <w:t xml:space="preserve">, </w:t>
+            </w:r>
+            <w:proofErr w:type="spellStart"/>
+            <w:r>
+              <w:rPr>
+                <w:lang w:val="en-US"/>
+              </w:rPr>
+              <w:t>inbegrepen</w:t>
+            </w:r>
+            <w:proofErr w:type="spellEnd"/>
+            <w:r>
+              <w:rPr>
+                <w:lang w:val="en-US"/>
+              </w:rPr>
+              <w:t xml:space="preserve"> </w:t>
+            </w:r>
+            <w:proofErr w:type="spellStart"/>
+            <w:r>
+              <w:rPr>
+                <w:lang w:val="en-US"/>
+              </w:rPr>
+              <w:t>hoofdstukken</w:t>
+            </w:r>
+            <w:proofErr w:type="spellEnd"/>
+            <w:r>
+              <w:rPr>
+                <w:lang w:val="en-US"/>
+              </w:rPr>
+              <w:t xml:space="preserve"> of </w:t>
+            </w:r>
+            <w:proofErr w:type="spellStart"/>
+            <w:r>
+              <w:rPr>
+                <w:lang w:val="en-US"/>
+              </w:rPr>
+              <w:t>bijhorende</w:t>
+            </w:r>
+            <w:proofErr w:type="spellEnd"/>
+            <w:r>
+              <w:rPr>
+                <w:lang w:val="en-US"/>
+              </w:rPr>
+              <w:t xml:space="preserve"> </w:t>
+            </w:r>
+            <w:proofErr w:type="spellStart"/>
+            <w:r>
+              <w:rPr>
+                <w:lang w:val="en-US"/>
+              </w:rPr>
+              <w:t>artikels</w:t>
+            </w:r>
+            <w:proofErr w:type="spellEnd"/>
+            <w:r>
+              <w:rPr>
+                <w:lang w:val="en-US"/>
+              </w:rPr>
+              <w:t xml:space="preserve"> / Extra info about the original notation, associated chapters and articles</w:t>
+            </w:r>
+          </w:p>
+        </w:tc>
+        <w:tc>
+          <w:tcPr>
+            <w:tcW w:w="2227" w:type="dxa"/>
+          </w:tcPr>
+          <w:p>
+            <w:pPr>
+              <w:rPr>
+                <w:lang w:val="en-US"/>
+              </w:rPr>
+            </w:pPr>
+            <w:r>
+              <w:rPr>
+                <w:lang w:val="en-US"/>
+              </w:rPr>
+              <w:t xml:space="preserve">Extra </w:t>
+            </w:r>
+            <w:proofErr w:type="spellStart"/>
+            <w:r>
+              <w:rPr>
+                <w:lang w:val="en-US"/>
+              </w:rPr>
+              <w:t>informatie</w:t>
+            </w:r>
+            <w:proofErr w:type="spellEnd"/>
+          </w:p>
+        </w:tc>
+        <w:tc>
+          <w:tcPr>
+            <w:tcW w:w="1847" w:type="dxa"/>
           </w:tcPr>
           <w:p>
             <w:pPr>
@@ -6033,7 +7311,7 @@
           <w:bCs/>
           <w:lang w:val="en-US"/>
         </w:rPr>
-        <w:t>ADVS-items</w:t>
+        <w:t>WEB-items (TY= Webpage)</w:t>
       </w:r>
       <w:r>
         <w:rPr>
@@ -6041,7 +7319,7 @@
           <w:bCs/>
           <w:lang w:val="en-US"/>
         </w:rPr>
-        <w:t xml:space="preserve"> </w:t>
+        <w:t>:</w:t>
       </w:r>
       <w:r>
         <w:rPr>
@@ -6049,23 +7327,25 @@
           <w:bCs/>
           <w:lang w:val="en-US"/>
         </w:rPr>
-        <w:t>(TY=</w:t>
+        <w:t xml:space="preserve"> “</w:t>
       </w:r>
+      <w:proofErr w:type="spellStart"/>
       <w:r>
         <w:rPr>
           <w:b/>
           <w:bCs/>
           <w:lang w:val="en-US"/>
         </w:rPr>
-        <w:t>ADVS</w:t>
+        <w:t>Webpagina</w:t>
       </w:r>
+      <w:proofErr w:type="spellEnd"/>
       <w:r>
         <w:rPr>
           <w:b/>
           <w:bCs/>
           <w:lang w:val="en-US"/>
         </w:rPr>
-        <w:t>)</w:t>
+        <w:t>” / “Web page”</w:t>
       </w:r>
     </w:p>
     <w:tbl>
@@ -6324,6 +7604,7 @@
               <w:rPr>
                 <w:lang w:val="en-US"/>
               </w:rPr>
+              <w:lastRenderedPageBreak/>
               <w:t>AU</w:t>
             </w:r>
             <w:r>
@@ -6447,7 +7728,13 @@
           </w:tcPr>
           <w:p>
             <w:r>
-              <w:t>De stad waarin het boek gedrukt werd / Place of publishing</w:t>
+              <w:t xml:space="preserve">De stad </w:t>
+            </w:r>
+            <w:r>
+              <w:t>waarin het werk vervaardigd werd</w:t>
+            </w:r>
+            <w:r>
+              <w:t xml:space="preserve"> / Place of publishing</w:t>
             </w:r>
           </w:p>
         </w:tc>
@@ -6479,7 +7766,6 @@
           </w:tcPr>
           <w:p>
             <w:r>
-              <w:lastRenderedPageBreak/>
               <w:t>PB</w:t>
             </w:r>
           </w:p>
@@ -6645,13 +7931,7 @@
               <w:rPr>
                 <w:lang w:val="en-US"/>
               </w:rPr>
-              <w:t xml:space="preserve">the book or a pdf representing that </w:t>
-            </w:r>
-            <w:r>
-              <w:rPr>
-                <w:lang w:val="en-US"/>
-              </w:rPr>
-              <w:t>work</w:t>
+              <w:t>the book or a pdf representing that work</w:t>
             </w:r>
           </w:p>
         </w:tc>
@@ -6742,12 +8022,12 @@
           <w:p>
             <w:pPr>
               <w:rPr>
-                <w:lang w:val="en-US"/>
-              </w:rPr>
-            </w:pPr>
-            <w:r>
-              <w:rPr>
-                <w:lang w:val="en-US"/>
+                <w:lang w:val="it-IT"/>
+              </w:rPr>
+            </w:pPr>
+            <w:r>
+              <w:rPr>
+                <w:lang w:val="it-IT"/>
               </w:rPr>
               <w:t>CN</w:t>
             </w:r>

</xml_diff>